<commit_message>
Modified with Candlestick patterens
</commit_message>
<xml_diff>
--- a/Basics_Stock_Market.docx
+++ b/Basics_Stock_Market.docx
@@ -410,8 +410,6 @@
           <w:b/>
         </w:rPr>
       </w:pPr>
-      <w:bookmarkStart w:id="0" w:name="_GoBack"/>
-      <w:bookmarkEnd w:id="0"/>
       <w:r>
         <w:rPr>
           <w:b/>
@@ -2625,11 +2623,21 @@
           <w:sz w:val="20"/>
           <w:szCs w:val="20"/>
         </w:rPr>
-        <w:t xml:space="preserve"> during a downtrend. It signifi</w:t>
-      </w:r>
-      <w:r>
-        <w:rPr>
-          <w:rFonts w:ascii="Verdana" w:hAnsi="Verdana" w:cs="Verdana"/>
+        <w:t xml:space="preserve"> during a downtrend. </w:t>
+      </w:r>
+      <w:r>
+        <w:rPr>
+          <w:rFonts w:ascii="Verdana" w:hAnsi="Verdana" w:cs="Verdana"/>
+          <w:b/>
+          <w:sz w:val="20"/>
+          <w:szCs w:val="20"/>
+        </w:rPr>
+        <w:t>It signifi</w:t>
+      </w:r>
+      <w:r>
+        <w:rPr>
+          <w:rFonts w:ascii="Verdana" w:hAnsi="Verdana" w:cs="Verdana"/>
+          <w:b/>
           <w:sz w:val="20"/>
           <w:szCs w:val="20"/>
         </w:rPr>
@@ -2696,7 +2704,26 @@
           <w:sz w:val="20"/>
           <w:szCs w:val="20"/>
         </w:rPr>
-        <w:t>The Engulfing pattern is a major reversal pattern comprised of two opposite colored bodies.</w:t>
+        <w:t xml:space="preserve">The Engulfing pattern is </w:t>
+      </w:r>
+      <w:r>
+        <w:rPr>
+          <w:rFonts w:ascii="Verdana" w:hAnsi="Verdana" w:cs="Verdana"/>
+          <w:sz w:val="20"/>
+          <w:szCs w:val="20"/>
+          <w:highlight w:val="yellow"/>
+        </w:rPr>
+        <w:t>a major</w:t>
+      </w:r>
+      <w:bookmarkStart w:id="0" w:name="_GoBack"/>
+      <w:bookmarkEnd w:id="0"/>
+      <w:r>
+        <w:rPr>
+          <w:rFonts w:ascii="Verdana" w:hAnsi="Verdana" w:cs="Verdana"/>
+          <w:sz w:val="20"/>
+          <w:szCs w:val="20"/>
+        </w:rPr>
+        <w:t xml:space="preserve"> reversal pattern comprised of two opposite colored bodies.</w:t>
       </w:r>
     </w:p>
     <w:p>
@@ -2903,7 +2930,25 @@
           <w:sz w:val="20"/>
           <w:szCs w:val="20"/>
         </w:rPr>
-        <w:t>The color of the first candle is similar to that of the previous one and the body of the</w:t>
+        <w:t xml:space="preserve">The color of the first candle is </w:t>
+      </w:r>
+      <w:proofErr w:type="gramStart"/>
+      <w:r>
+        <w:rPr>
+          <w:rFonts w:ascii="Verdana" w:hAnsi="Verdana" w:cs="Verdana"/>
+          <w:sz w:val="20"/>
+          <w:szCs w:val="20"/>
+        </w:rPr>
+        <w:t>similar to</w:t>
+      </w:r>
+      <w:proofErr w:type="gramEnd"/>
+      <w:r>
+        <w:rPr>
+          <w:rFonts w:ascii="Verdana" w:hAnsi="Verdana" w:cs="Verdana"/>
+          <w:sz w:val="20"/>
+          <w:szCs w:val="20"/>
+        </w:rPr>
+        <w:t xml:space="preserve"> that of the previous one and the body of the</w:t>
       </w:r>
     </w:p>
     <w:p>
@@ -3071,6 +3116,7 @@
           <w:sz w:val="20"/>
           <w:szCs w:val="20"/>
         </w:rPr>
+        <w:lastRenderedPageBreak/>
         <w:t xml:space="preserve">2. </w:t>
       </w:r>
       <w:r>
@@ -3108,7 +3154,6 @@
           <w:sz w:val="20"/>
           <w:szCs w:val="20"/>
         </w:rPr>
-        <w:lastRenderedPageBreak/>
         <w:t>occurred.</w:t>
       </w:r>
     </w:p>
@@ -5385,7 +5430,25 @@
           <w:sz w:val="20"/>
           <w:szCs w:val="20"/>
         </w:rPr>
-        <w:t>effect and after a long white candle day. The longs get concerned and start profi t taking. The</w:t>
+        <w:t xml:space="preserve">effect and after a long white candle day. The longs get concerned and start </w:t>
+      </w:r>
+      <w:proofErr w:type="spellStart"/>
+      <w:r>
+        <w:rPr>
+          <w:rFonts w:ascii="Verdana" w:hAnsi="Verdana" w:cs="Verdana"/>
+          <w:sz w:val="20"/>
+          <w:szCs w:val="20"/>
+        </w:rPr>
+        <w:t>profi</w:t>
+      </w:r>
+      <w:proofErr w:type="spellEnd"/>
+      <w:r>
+        <w:rPr>
+          <w:rFonts w:ascii="Verdana" w:hAnsi="Verdana" w:cs="Verdana"/>
+          <w:sz w:val="20"/>
+          <w:szCs w:val="20"/>
+        </w:rPr>
+        <w:t xml:space="preserve"> t taking. The</w:t>
       </w:r>
     </w:p>
     <w:p>
@@ -6215,7 +6278,25 @@
           <w:sz w:val="20"/>
           <w:szCs w:val="20"/>
         </w:rPr>
-        <w:t>If the white candle closes up on the black candle then the reversal has occurred in a</w:t>
+        <w:t xml:space="preserve">If the white candle </w:t>
+      </w:r>
+      <w:proofErr w:type="gramStart"/>
+      <w:r>
+        <w:rPr>
+          <w:rFonts w:ascii="Verdana" w:hAnsi="Verdana" w:cs="Verdana"/>
+          <w:sz w:val="20"/>
+          <w:szCs w:val="20"/>
+        </w:rPr>
+        <w:t>closes up</w:t>
+      </w:r>
+      <w:proofErr w:type="gramEnd"/>
+      <w:r>
+        <w:rPr>
+          <w:rFonts w:ascii="Verdana" w:hAnsi="Verdana" w:cs="Verdana"/>
+          <w:sz w:val="20"/>
+          <w:szCs w:val="20"/>
+        </w:rPr>
+        <w:t xml:space="preserve"> on the black candle then the reversal has occurred in a</w:t>
       </w:r>
     </w:p>
     <w:p>
@@ -8604,7 +8685,25 @@
           <w:sz w:val="20"/>
           <w:szCs w:val="20"/>
         </w:rPr>
-        <w:t xml:space="preserve">How do you decide whether a near-doji day (that is, where the open and close are very close, but not exact) should be considered a doji? This is subjective and there are no rigid rules but one way is to look at a near-doji day in relation to recent action. If there are a series of very small real bodies, the near-doji day would not be viewed as significant since so many other recent periods had small real bodies. One technique is based on recent market activity. </w:t>
+        <w:t xml:space="preserve">How do you decide whether a near-doji day (that is, where the open and close are very close, but not exact) should be considered a doji? This is subjective and there are no rigid </w:t>
+      </w:r>
+      <w:proofErr w:type="gramStart"/>
+      <w:r>
+        <w:rPr>
+          <w:rFonts w:ascii="Verdana" w:hAnsi="Verdana" w:cs="Verdana"/>
+          <w:sz w:val="20"/>
+          <w:szCs w:val="20"/>
+        </w:rPr>
+        <w:t>rules</w:t>
+      </w:r>
+      <w:proofErr w:type="gramEnd"/>
+      <w:r>
+        <w:rPr>
+          <w:rFonts w:ascii="Verdana" w:hAnsi="Verdana" w:cs="Verdana"/>
+          <w:sz w:val="20"/>
+          <w:szCs w:val="20"/>
+        </w:rPr>
+        <w:t xml:space="preserve"> but one way is to look at a near-doji day in relation to recent action. If there are a series of very small real bodies, the near-doji day would not be viewed as significant since so many other recent periods had small real bodies. One technique is based on recent market activity. </w:t>
       </w:r>
     </w:p>
     <w:p>
@@ -8667,7 +8766,25 @@
           <w:sz w:val="20"/>
           <w:szCs w:val="20"/>
         </w:rPr>
-        <w:t>subsequent candlesticks confirm the doji’s reversal potential. Doji sessions are important</w:t>
+        <w:t xml:space="preserve">subsequent candlesticks confirm the </w:t>
+      </w:r>
+      <w:proofErr w:type="spellStart"/>
+      <w:r>
+        <w:rPr>
+          <w:rFonts w:ascii="Verdana" w:hAnsi="Verdana" w:cs="Verdana"/>
+          <w:sz w:val="20"/>
+          <w:szCs w:val="20"/>
+        </w:rPr>
+        <w:t>doji’s</w:t>
+      </w:r>
+      <w:proofErr w:type="spellEnd"/>
+      <w:r>
+        <w:rPr>
+          <w:rFonts w:ascii="Verdana" w:hAnsi="Verdana" w:cs="Verdana"/>
+          <w:sz w:val="20"/>
+          <w:szCs w:val="20"/>
+        </w:rPr>
+        <w:t xml:space="preserve"> reversal potential. Doji sessions are important</w:t>
       </w:r>
     </w:p>
     <w:p>
@@ -8802,7 +8919,25 @@
           <w:sz w:val="20"/>
           <w:szCs w:val="20"/>
         </w:rPr>
-        <w:t>A Doji star at the top is a warning that the uptrend is about to change. This is especially true after a long white candlestick in an uptrend. The reason for the doji’s negative implications in uptrend is because a doji represents indecision. Indecision among bulls will not maintain the uptrend. It takes the conviction of buyers to sustain a rally. If the market has had an extended rally, or is overbought, then formation of a doji could mean the scaffolding of buyers’ support will give way.</w:t>
+        <w:t xml:space="preserve">A Doji star at the top is a warning that the uptrend is about to change. This is especially true after a long white candlestick in an uptrend. The reason for the </w:t>
+      </w:r>
+      <w:proofErr w:type="spellStart"/>
+      <w:r>
+        <w:rPr>
+          <w:rFonts w:ascii="Verdana" w:hAnsi="Verdana" w:cs="Verdana"/>
+          <w:sz w:val="20"/>
+          <w:szCs w:val="20"/>
+        </w:rPr>
+        <w:t>doji’s</w:t>
+      </w:r>
+      <w:proofErr w:type="spellEnd"/>
+      <w:r>
+        <w:rPr>
+          <w:rFonts w:ascii="Verdana" w:hAnsi="Verdana" w:cs="Verdana"/>
+          <w:sz w:val="20"/>
+          <w:szCs w:val="20"/>
+        </w:rPr>
+        <w:t xml:space="preserve"> negative implications in uptrend is because a doji represents indecision. Indecision among bulls will not maintain the uptrend. It takes the conviction of buyers to sustain a rally. If the market has had an extended rally, or is overbought, then formation of a doji could mean the scaffolding of buyers’ support will give way.</w:t>
       </w:r>
     </w:p>
     <w:p>

</xml_diff>